<commit_message>
Update 01 Acta de Aceptación_BibliotecaITSL.docx
CORRECCIÓN DE NOMBRE DE LA EMPRESA
</commit_message>
<xml_diff>
--- a/Gestion/01 Acta de Aceptación_BibliotecaITSL.docx
+++ b/Gestion/01 Acta de Aceptación_BibliotecaITSL.docx
@@ -228,7 +228,7 @@
               </wp:anchor>
             </w:drawing>
           </mc:Choice>
-          <mc:Fallback xmlns:wp14="http://schemas.microsoft.com/office/word/2010/wordml" xmlns:a14="http://schemas.microsoft.com/office/drawing/2010/main" xmlns:dgm="http://schemas.openxmlformats.org/drawingml/2006/diagram" xmlns:lc="http://schemas.openxmlformats.org/drawingml/2006/lockedCanvas" xmlns:c="http://schemas.openxmlformats.org/drawingml/2006/chart" xmlns:pic="http://schemas.openxmlformats.org/drawingml/2006/picture" xmlns:a="http://schemas.openxmlformats.org/drawingml/2006/main" xmlns:sl="http://schemas.openxmlformats.org/schemaLibrary/2006/main">
+          <mc:Fallback xmlns:sl="http://schemas.openxmlformats.org/schemaLibrary/2006/main" xmlns:a="http://schemas.openxmlformats.org/drawingml/2006/main" xmlns:pic="http://schemas.openxmlformats.org/drawingml/2006/picture" xmlns:c="http://schemas.openxmlformats.org/drawingml/2006/chart" xmlns:lc="http://schemas.openxmlformats.org/drawingml/2006/lockedCanvas" xmlns:dgm="http://schemas.openxmlformats.org/drawingml/2006/diagram" xmlns:a14="http://schemas.microsoft.com/office/drawing/2010/main" xmlns:wp14="http://schemas.microsoft.com/office/word/2010/wordml">
             <w:drawing>
               <wp:anchor xmlns:wp14="http://schemas.microsoft.com/office/word/2010/wordprocessingDrawing" distT="0" distB="0" distL="114300" distR="114300" simplePos="0" relativeHeight="0" behindDoc="0" locked="0" layoutInCell="1" hidden="0" allowOverlap="1" wp14:anchorId="19101F67" wp14:editId="7777777">
                 <wp:simplePos x="0" y="0"/>
@@ -309,13 +309,20 @@
     </w:p>
     <w:p>
       <w:pPr>
-        <w:ind w:left="-426"/>
-        <w:rPr>
-          <w:rFonts w:ascii="Arial" w:eastAsia="Arial" w:hAnsi="Arial" w:cs="Arial"/>
-          <w:b/>
-          <w:i/>
-        </w:rPr>
-      </w:pPr>
+        <w:rPr>
+          <w:rFonts w:ascii="Arial" w:eastAsia="Arial" w:hAnsi="Arial" w:cs="Arial"/>
+          <w:b/>
+          <w:i/>
+        </w:rPr>
+      </w:pPr>
+      <w:r>
+        <w:rPr>
+          <w:rFonts w:ascii="Arial" w:eastAsia="Arial" w:hAnsi="Arial" w:cs="Arial"/>
+          <w:b/>
+          <w:i/>
+        </w:rPr>
+        <w:br w:type="page"/>
+      </w:r>
     </w:p>
     <w:p>
       <w:pPr>
@@ -326,102 +333,13 @@
           <w:i/>
         </w:rPr>
       </w:pPr>
-    </w:p>
-    <w:p>
-      <w:pPr>
-        <w:ind w:left="-426"/>
-        <w:rPr>
-          <w:rFonts w:ascii="Arial" w:eastAsia="Arial" w:hAnsi="Arial" w:cs="Arial"/>
-          <w:b/>
-          <w:i/>
-        </w:rPr>
-      </w:pPr>
-    </w:p>
-    <w:p>
-      <w:pPr>
-        <w:ind w:left="-426"/>
-        <w:rPr>
-          <w:rFonts w:ascii="Arial" w:eastAsia="Arial" w:hAnsi="Arial" w:cs="Arial"/>
-          <w:b/>
-          <w:i/>
-        </w:rPr>
-      </w:pPr>
-    </w:p>
-    <w:p>
-      <w:pPr>
-        <w:ind w:left="-426"/>
-        <w:rPr>
-          <w:rFonts w:ascii="Arial" w:eastAsia="Arial" w:hAnsi="Arial" w:cs="Arial"/>
-          <w:b/>
-          <w:i/>
-        </w:rPr>
-      </w:pPr>
-    </w:p>
-    <w:p>
-      <w:pPr>
-        <w:ind w:left="-426"/>
-        <w:rPr>
-          <w:rFonts w:ascii="Arial" w:eastAsia="Arial" w:hAnsi="Arial" w:cs="Arial"/>
-          <w:b/>
-          <w:i/>
-        </w:rPr>
-      </w:pPr>
-    </w:p>
-    <w:p>
-      <w:pPr>
-        <w:ind w:left="-426"/>
-        <w:rPr>
-          <w:rFonts w:ascii="Arial" w:eastAsia="Arial" w:hAnsi="Arial" w:cs="Arial"/>
-          <w:b/>
-          <w:i/>
-        </w:rPr>
-      </w:pPr>
-    </w:p>
-    <w:p>
-      <w:pPr>
-        <w:ind w:left="-426"/>
-        <w:rPr>
-          <w:rFonts w:ascii="Arial" w:eastAsia="Arial" w:hAnsi="Arial" w:cs="Arial"/>
-          <w:b/>
-          <w:i/>
-        </w:rPr>
-      </w:pPr>
-    </w:p>
-    <w:p>
-      <w:pPr>
-        <w:ind w:left="-426"/>
-        <w:rPr>
-          <w:rFonts w:ascii="Arial" w:eastAsia="Arial" w:hAnsi="Arial" w:cs="Arial"/>
-          <w:b/>
-          <w:i/>
-        </w:rPr>
-      </w:pPr>
-    </w:p>
-    <w:p>
-      <w:pPr>
-        <w:ind w:left="-426"/>
-        <w:rPr>
-          <w:rFonts w:ascii="Arial" w:eastAsia="Arial" w:hAnsi="Arial" w:cs="Arial"/>
-          <w:b/>
-          <w:i/>
-        </w:rPr>
-      </w:pPr>
-    </w:p>
-    <w:p>
-      <w:pPr>
-        <w:ind w:left="-426"/>
-        <w:rPr>
-          <w:rFonts w:ascii="Arial" w:eastAsia="Arial" w:hAnsi="Arial" w:cs="Arial"/>
-          <w:b/>
-          <w:i/>
-        </w:rPr>
-      </w:pPr>
-      <w:r>
-        <w:rPr>
-          <w:rFonts w:ascii="Arial" w:eastAsia="Arial" w:hAnsi="Arial" w:cs="Arial"/>
-          <w:b/>
-          <w:i/>
-        </w:rPr>
+      <w:r>
+        <w:rPr>
+          <w:rFonts w:ascii="Arial" w:eastAsia="Arial" w:hAnsi="Arial" w:cs="Arial"/>
+          <w:b/>
+          <w:i/>
+        </w:rPr>
+        <w:lastRenderedPageBreak/>
         <w:t>HISTORIAL DE VERSIONES</w:t>
       </w:r>
     </w:p>
@@ -483,7 +401,6 @@
                 <w:sz w:val="16"/>
                 <w:szCs w:val="16"/>
               </w:rPr>
-              <w:lastRenderedPageBreak/>
               <w:t>VERSI</w:t>
             </w:r>
             <w:r>
@@ -1199,7 +1116,7 @@
           <w:i/>
           <w:iCs/>
         </w:rPr>
-        <w:t>CENTRO DE DESARROLLO DE SOFTWARE del ITSL</w:t>
+        <w:t>CENTRO DE DESARROLLO DE</w:t>
       </w:r>
       <w:r>
         <w:rPr>
@@ -1209,6 +1126,26 @@
           <w:i/>
           <w:iCs/>
         </w:rPr>
+        <w:t xml:space="preserve"> APLICACIONES WEB Y MÓVILES</w:t>
+      </w:r>
+      <w:r>
+        <w:rPr>
+          <w:rFonts w:ascii="Arial" w:eastAsia="Arial" w:hAnsi="Arial" w:cs="Arial"/>
+          <w:b/>
+          <w:bCs/>
+          <w:i/>
+          <w:iCs/>
+        </w:rPr>
+        <w:t xml:space="preserve"> del ITSL</w:t>
+      </w:r>
+      <w:r>
+        <w:rPr>
+          <w:rFonts w:ascii="Arial" w:eastAsia="Arial" w:hAnsi="Arial" w:cs="Arial"/>
+          <w:b/>
+          <w:bCs/>
+          <w:i/>
+          <w:iCs/>
+        </w:rPr>
         <w:t>” en la cual se mencionan los requisitos principales y elementos que conforman el sistema. La entrega del sistema se realiza el día “</w:t>
       </w:r>
       <w:r>
@@ -1291,6 +1228,7 @@
         </w:rPr>
         <w:t xml:space="preserve"> por parte del líder de proyecto “</w:t>
       </w:r>
+      <w:proofErr w:type="spellStart"/>
       <w:r>
         <w:rPr>
           <w:rFonts w:ascii="Arial" w:eastAsia="Arial" w:hAnsi="Arial" w:cs="Arial"/>
@@ -1299,8 +1237,9 @@
           <w:i/>
           <w:iCs/>
         </w:rPr>
-        <w:t>MBD</w:t>
-      </w:r>
+        <w:t>MSc</w:t>
+      </w:r>
+      <w:proofErr w:type="spellEnd"/>
       <w:r>
         <w:rPr>
           <w:rFonts w:ascii="Arial" w:eastAsia="Arial" w:hAnsi="Arial" w:cs="Arial"/>
@@ -1309,7 +1248,17 @@
           <w:i/>
           <w:iCs/>
         </w:rPr>
-        <w:t xml:space="preserve">. </w:t>
+        <w:t>.</w:t>
+      </w:r>
+      <w:r>
+        <w:rPr>
+          <w:rFonts w:ascii="Arial" w:eastAsia="Arial" w:hAnsi="Arial" w:cs="Arial"/>
+          <w:b/>
+          <w:bCs/>
+          <w:i/>
+          <w:iCs/>
+        </w:rPr>
+        <w:t xml:space="preserve"> </w:t>
       </w:r>
       <w:r>
         <w:rPr>
@@ -1847,7 +1796,19 @@
           <w:sz w:val="20"/>
           <w:szCs w:val="20"/>
         </w:rPr>
-        <w:t>elementos acordados en el Plan de Proyecto:</w:t>
+        <w:t xml:space="preserve">elementos acordados en el Plan de </w:t>
+      </w:r>
+      <w:bookmarkStart w:id="2" w:name="_GoBack"/>
+      <w:bookmarkEnd w:id="2"/>
+      <w:r>
+        <w:rPr>
+          <w:rFonts w:ascii="Arial" w:eastAsia="Arial" w:hAnsi="Arial" w:cs="Arial"/>
+          <w:b/>
+          <w:bCs/>
+          <w:sz w:val="20"/>
+          <w:szCs w:val="20"/>
+        </w:rPr>
+        <w:t>Proyecto:</w:t>
       </w:r>
     </w:p>
     <w:p>
@@ -2222,8 +2183,6 @@
             <w:pPr>
               <w:jc w:val="center"/>
             </w:pPr>
-            <w:bookmarkStart w:id="2" w:name="_GoBack"/>
-            <w:bookmarkEnd w:id="2"/>
           </w:p>
           <w:p>
             <w:pPr>

</xml_diff>

<commit_message>
acta de aceptación firmado
actualización del acta de aceptación
</commit_message>
<xml_diff>
--- a/Gestion/01 Acta de Aceptación_BibliotecaITSL.docx
+++ b/Gestion/01 Acta de Aceptación_BibliotecaITSL.docx
@@ -228,7 +228,7 @@
               </wp:anchor>
             </w:drawing>
           </mc:Choice>
-          <mc:Fallback xmlns:sl="http://schemas.openxmlformats.org/schemaLibrary/2006/main" xmlns:a="http://schemas.openxmlformats.org/drawingml/2006/main" xmlns:pic="http://schemas.openxmlformats.org/drawingml/2006/picture" xmlns:c="http://schemas.openxmlformats.org/drawingml/2006/chart" xmlns:lc="http://schemas.openxmlformats.org/drawingml/2006/lockedCanvas" xmlns:dgm="http://schemas.openxmlformats.org/drawingml/2006/diagram" xmlns:a14="http://schemas.microsoft.com/office/drawing/2010/main" xmlns:wp14="http://schemas.microsoft.com/office/word/2010/wordml">
+          <mc:Fallback xmlns:wp14="http://schemas.microsoft.com/office/word/2010/wordml" xmlns:a14="http://schemas.microsoft.com/office/drawing/2010/main" xmlns:dgm="http://schemas.openxmlformats.org/drawingml/2006/diagram" xmlns:lc="http://schemas.openxmlformats.org/drawingml/2006/lockedCanvas" xmlns:c="http://schemas.openxmlformats.org/drawingml/2006/chart" xmlns:pic="http://schemas.openxmlformats.org/drawingml/2006/picture" xmlns:a="http://schemas.openxmlformats.org/drawingml/2006/main" xmlns:sl="http://schemas.openxmlformats.org/schemaLibrary/2006/main">
             <w:drawing>
               <wp:anchor xmlns:wp14="http://schemas.microsoft.com/office/word/2010/wordprocessingDrawing" distT="0" distB="0" distL="114300" distR="114300" simplePos="0" relativeHeight="0" behindDoc="0" locked="0" layoutInCell="1" hidden="0" allowOverlap="1" wp14:anchorId="19101F67" wp14:editId="7777777">
                 <wp:simplePos x="0" y="0"/>
@@ -1228,7 +1228,6 @@
         </w:rPr>
         <w:t xml:space="preserve"> por parte del líder de proyecto “</w:t>
       </w:r>
-      <w:proofErr w:type="spellStart"/>
       <w:r>
         <w:rPr>
           <w:rFonts w:ascii="Arial" w:eastAsia="Arial" w:hAnsi="Arial" w:cs="Arial"/>
@@ -1237,18 +1236,7 @@
           <w:i/>
           <w:iCs/>
         </w:rPr>
-        <w:t>MSc</w:t>
-      </w:r>
-      <w:proofErr w:type="spellEnd"/>
-      <w:r>
-        <w:rPr>
-          <w:rFonts w:ascii="Arial" w:eastAsia="Arial" w:hAnsi="Arial" w:cs="Arial"/>
-          <w:b/>
-          <w:bCs/>
-          <w:i/>
-          <w:iCs/>
-        </w:rPr>
-        <w:t>.</w:t>
+        <w:t>MSc.</w:t>
       </w:r>
       <w:r>
         <w:rPr>
@@ -1362,13 +1350,15 @@
         <w:tblLook w:val="0400" w:firstRow="0" w:lastRow="0" w:firstColumn="0" w:lastColumn="0" w:noHBand="0" w:noVBand="1"/>
       </w:tblPr>
       <w:tblGrid>
-        <w:gridCol w:w="6487"/>
+        <w:gridCol w:w="1115"/>
+        <w:gridCol w:w="5372"/>
         <w:gridCol w:w="3013"/>
       </w:tblGrid>
       <w:tr>
         <w:tc>
           <w:tcPr>
             <w:tcW w:w="6487" w:type="dxa"/>
+            <w:gridSpan w:val="2"/>
             <w:shd w:val="clear" w:color="auto" w:fill="17569B"/>
           </w:tcPr>
           <w:p>
@@ -1432,58 +1422,92 @@
       <w:tr>
         <w:tc>
           <w:tcPr>
-            <w:tcW w:w="6487" w:type="dxa"/>
-          </w:tcPr>
-          <w:p>
-            <w:pPr>
-              <w:rPr>
-                <w:rFonts w:ascii="Arial" w:eastAsia="Arial" w:hAnsi="Arial" w:cs="Arial"/>
-                <w:b/>
-                <w:bCs/>
-                <w:sz w:val="20"/>
-                <w:szCs w:val="20"/>
-              </w:rPr>
-            </w:pPr>
-            <w:r>
-              <w:rPr>
-                <w:rFonts w:ascii="Arial" w:eastAsia="Arial" w:hAnsi="Arial" w:cs="Arial"/>
-                <w:b/>
-                <w:bCs/>
-                <w:sz w:val="20"/>
-                <w:szCs w:val="20"/>
-              </w:rPr>
-              <w:t xml:space="preserve">1.- </w:t>
-            </w:r>
-            <w:r>
-              <w:rPr>
-                <w:rFonts w:ascii="Arial" w:eastAsia="Arial" w:hAnsi="Arial" w:cs="Arial"/>
-                <w:b/>
-                <w:bCs/>
-                <w:sz w:val="20"/>
-                <w:szCs w:val="20"/>
-              </w:rPr>
-              <w:t>El sistema permit</w:t>
-            </w:r>
-            <w:r>
-              <w:rPr>
-                <w:rFonts w:ascii="Arial" w:eastAsia="Arial" w:hAnsi="Arial" w:cs="Arial"/>
-                <w:b/>
-                <w:bCs/>
-                <w:sz w:val="20"/>
-                <w:szCs w:val="20"/>
-              </w:rPr>
-              <w:t>e</w:t>
-            </w:r>
-            <w:r>
-              <w:rPr>
-                <w:rFonts w:ascii="Arial" w:eastAsia="Arial" w:hAnsi="Arial" w:cs="Arial"/>
-                <w:b/>
-                <w:bCs/>
-                <w:sz w:val="20"/>
-                <w:szCs w:val="20"/>
-              </w:rPr>
-              <w:t xml:space="preserve"> a los alumnos ingresar en el sistema.</w:t>
-            </w:r>
+            <w:tcW w:w="1115" w:type="dxa"/>
+            <w:tcBorders>
+              <w:right w:val="single" w:sz="4" w:space="0" w:color="auto"/>
+            </w:tcBorders>
+            <w:vAlign w:val="center"/>
+          </w:tcPr>
+          <w:p>
+            <w:pPr>
+              <w:rPr>
+                <w:rFonts w:ascii="Arial" w:eastAsia="Arial" w:hAnsi="Arial" w:cs="Arial"/>
+                <w:b/>
+                <w:bCs/>
+                <w:sz w:val="20"/>
+                <w:szCs w:val="20"/>
+              </w:rPr>
+            </w:pPr>
+            <w:r>
+              <w:rPr>
+                <w:rFonts w:ascii="Arial" w:eastAsia="Arial" w:hAnsi="Arial" w:cs="Arial"/>
+                <w:b/>
+                <w:color w:val="000000" w:themeColor="text1"/>
+              </w:rPr>
+              <w:t>RF-001</w:t>
+            </w:r>
+          </w:p>
+        </w:tc>
+        <w:tc>
+          <w:tcPr>
+            <w:tcW w:w="5372" w:type="dxa"/>
+            <w:tcBorders>
+              <w:left w:val="single" w:sz="4" w:space="0" w:color="auto"/>
+            </w:tcBorders>
+            <w:vAlign w:val="center"/>
+          </w:tcPr>
+          <w:p>
+            <w:pPr>
+              <w:jc w:val="both"/>
+              <w:rPr>
+                <w:rFonts w:ascii="Arial" w:eastAsia="Arial" w:hAnsi="Arial" w:cs="Arial"/>
+                <w:bCs/>
+                <w:color w:val="000000" w:themeColor="text1"/>
+              </w:rPr>
+            </w:pPr>
+            <w:r>
+              <w:rPr>
+                <w:rFonts w:ascii="Arial" w:eastAsia="Arial" w:hAnsi="Arial" w:cs="Arial"/>
+                <w:bCs/>
+                <w:color w:val="000000" w:themeColor="text1"/>
+              </w:rPr>
+              <w:t>Permitir a la</w:t>
+            </w:r>
+            <w:r>
+              <w:rPr>
+                <w:rFonts w:ascii="Arial" w:eastAsia="Arial" w:hAnsi="Arial" w:cs="Arial"/>
+                <w:bCs/>
+                <w:color w:val="000000" w:themeColor="text1"/>
+              </w:rPr>
+              <w:t>s</w:t>
+            </w:r>
+            <w:r>
+              <w:rPr>
+                <w:rFonts w:ascii="Arial" w:eastAsia="Arial" w:hAnsi="Arial" w:cs="Arial"/>
+                <w:bCs/>
+                <w:color w:val="000000" w:themeColor="text1"/>
+              </w:rPr>
+              <w:t xml:space="preserve"> encargadas </w:t>
+            </w:r>
+            <w:r>
+              <w:rPr>
+                <w:rFonts w:ascii="Arial" w:eastAsia="Arial" w:hAnsi="Arial" w:cs="Arial"/>
+                <w:bCs/>
+                <w:color w:val="000000" w:themeColor="text1"/>
+              </w:rPr>
+              <w:t>ingresar en el sistema.</w:t>
+            </w:r>
+          </w:p>
+          <w:p>
+            <w:pPr>
+              <w:rPr>
+                <w:rFonts w:ascii="Arial" w:eastAsia="Arial" w:hAnsi="Arial" w:cs="Arial"/>
+                <w:b/>
+                <w:bCs/>
+                <w:sz w:val="20"/>
+                <w:szCs w:val="20"/>
+              </w:rPr>
+            </w:pPr>
           </w:p>
         </w:tc>
         <w:tc>
@@ -1516,70 +1540,68 @@
       <w:tr>
         <w:tc>
           <w:tcPr>
-            <w:tcW w:w="6487" w:type="dxa"/>
-          </w:tcPr>
-          <w:p>
-            <w:pPr>
-              <w:rPr>
-                <w:rFonts w:ascii="Arial" w:eastAsia="Arial" w:hAnsi="Arial" w:cs="Arial"/>
-                <w:b/>
-                <w:bCs/>
-                <w:sz w:val="20"/>
-                <w:szCs w:val="20"/>
-              </w:rPr>
-            </w:pPr>
-            <w:r>
-              <w:rPr>
-                <w:rFonts w:ascii="Arial" w:eastAsia="Arial" w:hAnsi="Arial" w:cs="Arial"/>
-                <w:b/>
-                <w:bCs/>
-                <w:sz w:val="20"/>
-                <w:szCs w:val="20"/>
-              </w:rPr>
-              <w:t xml:space="preserve">2.- </w:t>
-            </w:r>
-            <w:r>
-              <w:rPr>
-                <w:rFonts w:ascii="Arial" w:eastAsia="Arial" w:hAnsi="Arial" w:cs="Arial"/>
-                <w:b/>
-                <w:bCs/>
-                <w:sz w:val="20"/>
-                <w:szCs w:val="20"/>
-              </w:rPr>
-              <w:t xml:space="preserve">El sistema permite a los alumnos consultar su </w:t>
-            </w:r>
-            <w:proofErr w:type="spellStart"/>
-            <w:r>
-              <w:rPr>
-                <w:rFonts w:ascii="Arial" w:eastAsia="Arial" w:hAnsi="Arial" w:cs="Arial"/>
-                <w:b/>
-                <w:bCs/>
-                <w:sz w:val="20"/>
-                <w:szCs w:val="20"/>
-              </w:rPr>
-              <w:t>Kardex</w:t>
-            </w:r>
-            <w:proofErr w:type="spellEnd"/>
-            <w:r>
-              <w:rPr>
-                <w:rFonts w:ascii="Arial" w:eastAsia="Arial" w:hAnsi="Arial" w:cs="Arial"/>
-                <w:b/>
-                <w:bCs/>
-                <w:sz w:val="20"/>
-                <w:szCs w:val="20"/>
-              </w:rPr>
-              <w:t xml:space="preserve"> desde la información almacenada en la base de datos de control escolar</w:t>
-            </w:r>
-            <w:r>
-              <w:rPr>
-                <w:rFonts w:ascii="Arial" w:eastAsia="Arial" w:hAnsi="Arial" w:cs="Arial"/>
-                <w:b/>
-                <w:bCs/>
-                <w:sz w:val="20"/>
-                <w:szCs w:val="20"/>
-              </w:rPr>
-              <w:t>.</w:t>
-            </w:r>
+            <w:tcW w:w="1115" w:type="dxa"/>
+            <w:tcBorders>
+              <w:right w:val="single" w:sz="4" w:space="0" w:color="auto"/>
+            </w:tcBorders>
+            <w:vAlign w:val="center"/>
+          </w:tcPr>
+          <w:p>
+            <w:pPr>
+              <w:rPr>
+                <w:rFonts w:ascii="Arial" w:eastAsia="Arial" w:hAnsi="Arial" w:cs="Arial"/>
+                <w:b/>
+                <w:bCs/>
+                <w:sz w:val="20"/>
+                <w:szCs w:val="20"/>
+              </w:rPr>
+            </w:pPr>
+            <w:r>
+              <w:rPr>
+                <w:rFonts w:ascii="Arial" w:eastAsia="Arial" w:hAnsi="Arial" w:cs="Arial"/>
+                <w:b/>
+                <w:color w:val="000000" w:themeColor="text1"/>
+              </w:rPr>
+              <w:t>RF-002</w:t>
+            </w:r>
+          </w:p>
+        </w:tc>
+        <w:tc>
+          <w:tcPr>
+            <w:tcW w:w="5372" w:type="dxa"/>
+            <w:tcBorders>
+              <w:left w:val="single" w:sz="4" w:space="0" w:color="auto"/>
+            </w:tcBorders>
+            <w:vAlign w:val="center"/>
+          </w:tcPr>
+          <w:p>
+            <w:pPr>
+              <w:jc w:val="both"/>
+              <w:rPr>
+                <w:rFonts w:ascii="Arial" w:eastAsia="Arial" w:hAnsi="Arial" w:cs="Arial"/>
+                <w:bCs/>
+                <w:color w:val="000000" w:themeColor="text1"/>
+              </w:rPr>
+            </w:pPr>
+            <w:r>
+              <w:rPr>
+                <w:rFonts w:ascii="Arial" w:eastAsia="Arial" w:hAnsi="Arial" w:cs="Arial"/>
+                <w:bCs/>
+                <w:color w:val="000000" w:themeColor="text1"/>
+              </w:rPr>
+              <w:t>Permitir  realizar el préstamo de libros.</w:t>
+            </w:r>
+          </w:p>
+          <w:p>
+            <w:pPr>
+              <w:rPr>
+                <w:rFonts w:ascii="Arial" w:eastAsia="Arial" w:hAnsi="Arial" w:cs="Arial"/>
+                <w:b/>
+                <w:bCs/>
+                <w:sz w:val="20"/>
+                <w:szCs w:val="20"/>
+              </w:rPr>
+            </w:pPr>
           </w:p>
         </w:tc>
         <w:tc>
@@ -1604,7 +1626,27 @@
                 <w:sz w:val="20"/>
                 <w:szCs w:val="20"/>
               </w:rPr>
-              <w:t>Satisfactorio</w:t>
+              <w:t xml:space="preserve">No </w:t>
+            </w:r>
+            <w:r>
+              <w:rPr>
+                <w:rFonts w:ascii="Arial" w:eastAsia="Arial" w:hAnsi="Arial" w:cs="Arial"/>
+                <w:b/>
+                <w:bCs/>
+                <w:sz w:val="20"/>
+                <w:szCs w:val="20"/>
+              </w:rPr>
+              <w:t>Satisf</w:t>
+            </w:r>
+            <w:r>
+              <w:rPr>
+                <w:rFonts w:ascii="Arial" w:eastAsia="Arial" w:hAnsi="Arial" w:cs="Arial"/>
+                <w:b/>
+                <w:bCs/>
+                <w:sz w:val="20"/>
+                <w:szCs w:val="20"/>
+              </w:rPr>
+              <w:t>echo, pendiente para la siguiente entrega.</w:t>
             </w:r>
           </w:p>
         </w:tc>
@@ -1612,7 +1654,11 @@
       <w:tr>
         <w:tc>
           <w:tcPr>
-            <w:tcW w:w="6487" w:type="dxa"/>
+            <w:tcW w:w="1115" w:type="dxa"/>
+            <w:tcBorders>
+              <w:right w:val="single" w:sz="4" w:space="0" w:color="auto"/>
+            </w:tcBorders>
+            <w:vAlign w:val="center"/>
           </w:tcPr>
           <w:p>
             <w:pPr>
@@ -1629,42 +1675,49 @@
               <w:rPr>
                 <w:rFonts w:ascii="Arial" w:eastAsia="Arial" w:hAnsi="Arial" w:cs="Arial"/>
                 <w:b/>
-                <w:bCs/>
-                <w:sz w:val="20"/>
-                <w:szCs w:val="20"/>
-              </w:rPr>
-              <w:t xml:space="preserve">3.- </w:t>
-            </w:r>
-            <w:r>
-              <w:rPr>
-                <w:rFonts w:ascii="Arial" w:eastAsia="Arial" w:hAnsi="Arial" w:cs="Arial"/>
-                <w:b/>
-                <w:bCs/>
-                <w:sz w:val="20"/>
-                <w:szCs w:val="20"/>
-              </w:rPr>
-              <w:t xml:space="preserve">El sistema permite a los alumnos consultar sus boletas de </w:t>
-            </w:r>
-            <w:r>
-              <w:rPr>
-                <w:rFonts w:ascii="Arial" w:eastAsia="Arial" w:hAnsi="Arial" w:cs="Arial"/>
-                <w:b/>
-                <w:bCs/>
-                <w:sz w:val="20"/>
-                <w:szCs w:val="20"/>
-              </w:rPr>
-              <w:t>Biblioteca</w:t>
-            </w:r>
-            <w:r>
-              <w:rPr>
-                <w:rFonts w:ascii="Arial" w:eastAsia="Arial" w:hAnsi="Arial" w:cs="Arial"/>
-                <w:b/>
-                <w:bCs/>
-                <w:sz w:val="20"/>
-                <w:szCs w:val="20"/>
-              </w:rPr>
-              <w:t xml:space="preserve"> desde la información almacenada en la base de datos de control escolar.</w:t>
-            </w:r>
+                <w:color w:val="000000" w:themeColor="text1"/>
+              </w:rPr>
+              <w:t>RF-003</w:t>
+            </w:r>
+          </w:p>
+        </w:tc>
+        <w:tc>
+          <w:tcPr>
+            <w:tcW w:w="5372" w:type="dxa"/>
+            <w:tcBorders>
+              <w:left w:val="single" w:sz="4" w:space="0" w:color="auto"/>
+            </w:tcBorders>
+            <w:vAlign w:val="center"/>
+          </w:tcPr>
+          <w:p>
+            <w:pPr>
+              <w:jc w:val="both"/>
+              <w:rPr>
+                <w:rFonts w:ascii="Arial" w:eastAsia="Arial" w:hAnsi="Arial" w:cs="Arial"/>
+                <w:bCs/>
+                <w:color w:val="000000" w:themeColor="text1"/>
+              </w:rPr>
+            </w:pPr>
+            <w:r>
+              <w:rPr>
+                <w:rFonts w:ascii="Arial" w:eastAsia="Arial" w:hAnsi="Arial" w:cs="Arial"/>
+                <w:bCs/>
+                <w:color w:val="000000" w:themeColor="text1"/>
+              </w:rPr>
+              <w:t>Permitir  dar de alta un libro.</w:t>
+            </w:r>
+          </w:p>
+          <w:p>
+            <w:pPr>
+              <w:jc w:val="both"/>
+              <w:rPr>
+                <w:rFonts w:ascii="Arial" w:eastAsia="Arial" w:hAnsi="Arial" w:cs="Arial"/>
+                <w:b/>
+                <w:bCs/>
+                <w:sz w:val="20"/>
+                <w:szCs w:val="20"/>
+              </w:rPr>
+            </w:pPr>
           </w:p>
         </w:tc>
         <w:tc>
@@ -1690,6 +1743,528 @@
                 <w:szCs w:val="20"/>
               </w:rPr>
               <w:t>Satisfactorio</w:t>
+            </w:r>
+          </w:p>
+        </w:tc>
+      </w:tr>
+      <w:tr>
+        <w:tc>
+          <w:tcPr>
+            <w:tcW w:w="1115" w:type="dxa"/>
+            <w:tcBorders>
+              <w:right w:val="single" w:sz="4" w:space="0" w:color="auto"/>
+            </w:tcBorders>
+            <w:vAlign w:val="center"/>
+          </w:tcPr>
+          <w:p>
+            <w:pPr>
+              <w:jc w:val="both"/>
+              <w:rPr>
+                <w:rFonts w:ascii="Arial" w:eastAsia="Arial" w:hAnsi="Arial" w:cs="Arial"/>
+                <w:b/>
+                <w:bCs/>
+                <w:sz w:val="20"/>
+                <w:szCs w:val="20"/>
+              </w:rPr>
+            </w:pPr>
+            <w:r>
+              <w:rPr>
+                <w:rFonts w:ascii="Arial" w:eastAsia="Arial" w:hAnsi="Arial" w:cs="Arial"/>
+                <w:b/>
+                <w:color w:val="000000" w:themeColor="text1"/>
+              </w:rPr>
+              <w:t>RF-004</w:t>
+            </w:r>
+          </w:p>
+        </w:tc>
+        <w:tc>
+          <w:tcPr>
+            <w:tcW w:w="5372" w:type="dxa"/>
+            <w:tcBorders>
+              <w:left w:val="single" w:sz="4" w:space="0" w:color="auto"/>
+            </w:tcBorders>
+            <w:vAlign w:val="center"/>
+          </w:tcPr>
+          <w:p>
+            <w:pPr>
+              <w:jc w:val="both"/>
+              <w:rPr>
+                <w:rFonts w:ascii="Arial" w:eastAsia="Arial" w:hAnsi="Arial" w:cs="Arial"/>
+                <w:bCs/>
+                <w:color w:val="000000" w:themeColor="text1"/>
+              </w:rPr>
+            </w:pPr>
+            <w:r>
+              <w:rPr>
+                <w:rFonts w:ascii="Arial" w:eastAsia="Arial" w:hAnsi="Arial" w:cs="Arial"/>
+                <w:bCs/>
+                <w:color w:val="000000" w:themeColor="text1"/>
+              </w:rPr>
+              <w:t>Permitir la edición de un libro.</w:t>
+            </w:r>
+          </w:p>
+          <w:p>
+            <w:pPr>
+              <w:jc w:val="both"/>
+              <w:rPr>
+                <w:rFonts w:ascii="Arial" w:eastAsia="Arial" w:hAnsi="Arial" w:cs="Arial"/>
+                <w:b/>
+                <w:bCs/>
+                <w:sz w:val="20"/>
+                <w:szCs w:val="20"/>
+              </w:rPr>
+            </w:pPr>
+          </w:p>
+        </w:tc>
+        <w:tc>
+          <w:tcPr>
+            <w:tcW w:w="3013" w:type="dxa"/>
+          </w:tcPr>
+          <w:p>
+            <w:pPr>
+              <w:rPr>
+                <w:rFonts w:ascii="Arial" w:eastAsia="Arial" w:hAnsi="Arial" w:cs="Arial"/>
+                <w:b/>
+                <w:bCs/>
+                <w:sz w:val="20"/>
+                <w:szCs w:val="20"/>
+              </w:rPr>
+            </w:pPr>
+            <w:r>
+              <w:rPr>
+                <w:rFonts w:ascii="Arial" w:eastAsia="Arial" w:hAnsi="Arial" w:cs="Arial"/>
+                <w:b/>
+                <w:bCs/>
+                <w:sz w:val="20"/>
+                <w:szCs w:val="20"/>
+              </w:rPr>
+              <w:lastRenderedPageBreak/>
+              <w:t>Satisfactorio</w:t>
+            </w:r>
+          </w:p>
+        </w:tc>
+      </w:tr>
+      <w:tr>
+        <w:tc>
+          <w:tcPr>
+            <w:tcW w:w="1115" w:type="dxa"/>
+            <w:tcBorders>
+              <w:right w:val="single" w:sz="4" w:space="0" w:color="auto"/>
+            </w:tcBorders>
+            <w:vAlign w:val="center"/>
+          </w:tcPr>
+          <w:p>
+            <w:pPr>
+              <w:jc w:val="both"/>
+              <w:rPr>
+                <w:rFonts w:ascii="Arial" w:eastAsia="Arial" w:hAnsi="Arial" w:cs="Arial"/>
+                <w:b/>
+                <w:bCs/>
+                <w:sz w:val="20"/>
+                <w:szCs w:val="20"/>
+              </w:rPr>
+            </w:pPr>
+            <w:r>
+              <w:rPr>
+                <w:rFonts w:ascii="Arial" w:eastAsia="Arial" w:hAnsi="Arial" w:cs="Arial"/>
+                <w:b/>
+                <w:color w:val="000000" w:themeColor="text1"/>
+              </w:rPr>
+              <w:lastRenderedPageBreak/>
+              <w:t>RF-005</w:t>
+            </w:r>
+          </w:p>
+        </w:tc>
+        <w:tc>
+          <w:tcPr>
+            <w:tcW w:w="5372" w:type="dxa"/>
+            <w:tcBorders>
+              <w:left w:val="single" w:sz="4" w:space="0" w:color="auto"/>
+            </w:tcBorders>
+            <w:vAlign w:val="center"/>
+          </w:tcPr>
+          <w:p>
+            <w:pPr>
+              <w:jc w:val="both"/>
+              <w:rPr>
+                <w:rFonts w:ascii="Arial" w:eastAsia="Arial" w:hAnsi="Arial" w:cs="Arial"/>
+                <w:bCs/>
+                <w:color w:val="000000" w:themeColor="text1"/>
+              </w:rPr>
+            </w:pPr>
+            <w:r>
+              <w:rPr>
+                <w:rFonts w:ascii="Arial" w:eastAsia="Arial" w:hAnsi="Arial" w:cs="Arial"/>
+                <w:bCs/>
+                <w:color w:val="000000" w:themeColor="text1"/>
+              </w:rPr>
+              <w:t>Permitir la eliminación de un libro.</w:t>
+            </w:r>
+          </w:p>
+          <w:p>
+            <w:pPr>
+              <w:jc w:val="both"/>
+              <w:rPr>
+                <w:rFonts w:ascii="Arial" w:eastAsia="Arial" w:hAnsi="Arial" w:cs="Arial"/>
+                <w:b/>
+                <w:bCs/>
+                <w:sz w:val="20"/>
+                <w:szCs w:val="20"/>
+              </w:rPr>
+            </w:pPr>
+          </w:p>
+        </w:tc>
+        <w:tc>
+          <w:tcPr>
+            <w:tcW w:w="3013" w:type="dxa"/>
+          </w:tcPr>
+          <w:p>
+            <w:pPr>
+              <w:rPr>
+                <w:rFonts w:ascii="Arial" w:eastAsia="Arial" w:hAnsi="Arial" w:cs="Arial"/>
+                <w:b/>
+                <w:bCs/>
+                <w:sz w:val="20"/>
+                <w:szCs w:val="20"/>
+              </w:rPr>
+            </w:pPr>
+            <w:r>
+              <w:rPr>
+                <w:rFonts w:ascii="Arial" w:eastAsia="Arial" w:hAnsi="Arial" w:cs="Arial"/>
+                <w:b/>
+                <w:bCs/>
+                <w:sz w:val="20"/>
+                <w:szCs w:val="20"/>
+              </w:rPr>
+              <w:t>Satisfactorio</w:t>
+            </w:r>
+          </w:p>
+        </w:tc>
+      </w:tr>
+      <w:tr>
+        <w:tc>
+          <w:tcPr>
+            <w:tcW w:w="1115" w:type="dxa"/>
+            <w:tcBorders>
+              <w:right w:val="single" w:sz="4" w:space="0" w:color="auto"/>
+            </w:tcBorders>
+            <w:vAlign w:val="center"/>
+          </w:tcPr>
+          <w:p>
+            <w:pPr>
+              <w:jc w:val="both"/>
+              <w:rPr>
+                <w:rFonts w:ascii="Arial" w:eastAsia="Arial" w:hAnsi="Arial" w:cs="Arial"/>
+                <w:b/>
+                <w:bCs/>
+                <w:sz w:val="20"/>
+                <w:szCs w:val="20"/>
+              </w:rPr>
+            </w:pPr>
+            <w:r>
+              <w:rPr>
+                <w:rFonts w:ascii="Arial" w:eastAsia="Arial" w:hAnsi="Arial" w:cs="Arial"/>
+                <w:b/>
+                <w:color w:val="000000" w:themeColor="text1"/>
+              </w:rPr>
+              <w:t>RF-006</w:t>
+            </w:r>
+          </w:p>
+        </w:tc>
+        <w:tc>
+          <w:tcPr>
+            <w:tcW w:w="5372" w:type="dxa"/>
+            <w:tcBorders>
+              <w:left w:val="single" w:sz="4" w:space="0" w:color="auto"/>
+            </w:tcBorders>
+            <w:vAlign w:val="center"/>
+          </w:tcPr>
+          <w:p>
+            <w:pPr>
+              <w:jc w:val="both"/>
+              <w:rPr>
+                <w:rFonts w:ascii="Arial" w:eastAsia="Arial" w:hAnsi="Arial" w:cs="Arial"/>
+                <w:bCs/>
+                <w:color w:val="000000" w:themeColor="text1"/>
+              </w:rPr>
+            </w:pPr>
+            <w:r>
+              <w:rPr>
+                <w:rFonts w:ascii="Arial" w:eastAsia="Arial" w:hAnsi="Arial" w:cs="Arial"/>
+                <w:bCs/>
+                <w:color w:val="000000" w:themeColor="text1"/>
+              </w:rPr>
+              <w:t>Permitir la búsqueda de libros.</w:t>
+            </w:r>
+          </w:p>
+          <w:p>
+            <w:pPr>
+              <w:jc w:val="both"/>
+              <w:rPr>
+                <w:rFonts w:ascii="Arial" w:eastAsia="Arial" w:hAnsi="Arial" w:cs="Arial"/>
+                <w:b/>
+                <w:bCs/>
+                <w:sz w:val="20"/>
+                <w:szCs w:val="20"/>
+              </w:rPr>
+            </w:pPr>
+          </w:p>
+        </w:tc>
+        <w:tc>
+          <w:tcPr>
+            <w:tcW w:w="3013" w:type="dxa"/>
+          </w:tcPr>
+          <w:p>
+            <w:pPr>
+              <w:rPr>
+                <w:rFonts w:ascii="Arial" w:eastAsia="Arial" w:hAnsi="Arial" w:cs="Arial"/>
+                <w:b/>
+                <w:bCs/>
+                <w:sz w:val="20"/>
+                <w:szCs w:val="20"/>
+              </w:rPr>
+            </w:pPr>
+            <w:r>
+              <w:rPr>
+                <w:rFonts w:ascii="Arial" w:eastAsia="Arial" w:hAnsi="Arial" w:cs="Arial"/>
+                <w:b/>
+                <w:bCs/>
+                <w:sz w:val="20"/>
+                <w:szCs w:val="20"/>
+              </w:rPr>
+              <w:t>Satisfactorio</w:t>
+            </w:r>
+          </w:p>
+        </w:tc>
+      </w:tr>
+      <w:tr>
+        <w:tc>
+          <w:tcPr>
+            <w:tcW w:w="1115" w:type="dxa"/>
+            <w:tcBorders>
+              <w:right w:val="single" w:sz="4" w:space="0" w:color="auto"/>
+            </w:tcBorders>
+            <w:vAlign w:val="center"/>
+          </w:tcPr>
+          <w:p>
+            <w:pPr>
+              <w:jc w:val="both"/>
+              <w:rPr>
+                <w:rFonts w:ascii="Arial" w:eastAsia="Arial" w:hAnsi="Arial" w:cs="Arial"/>
+                <w:b/>
+                <w:bCs/>
+                <w:sz w:val="20"/>
+                <w:szCs w:val="20"/>
+              </w:rPr>
+            </w:pPr>
+            <w:r>
+              <w:rPr>
+                <w:rFonts w:ascii="Arial" w:eastAsia="Arial" w:hAnsi="Arial" w:cs="Arial"/>
+                <w:b/>
+                <w:color w:val="000000" w:themeColor="text1"/>
+              </w:rPr>
+              <w:t>RF-007</w:t>
+            </w:r>
+          </w:p>
+        </w:tc>
+        <w:tc>
+          <w:tcPr>
+            <w:tcW w:w="5372" w:type="dxa"/>
+            <w:tcBorders>
+              <w:left w:val="single" w:sz="4" w:space="0" w:color="auto"/>
+            </w:tcBorders>
+            <w:vAlign w:val="center"/>
+          </w:tcPr>
+          <w:p>
+            <w:pPr>
+              <w:jc w:val="both"/>
+              <w:rPr>
+                <w:rFonts w:ascii="Arial" w:eastAsia="Arial" w:hAnsi="Arial" w:cs="Arial"/>
+                <w:bCs/>
+                <w:color w:val="000000" w:themeColor="text1"/>
+              </w:rPr>
+            </w:pPr>
+            <w:r>
+              <w:rPr>
+                <w:rFonts w:ascii="Arial" w:eastAsia="Arial" w:hAnsi="Arial" w:cs="Arial"/>
+                <w:bCs/>
+                <w:color w:val="000000" w:themeColor="text1"/>
+              </w:rPr>
+              <w:t>Permitir registrar el préstamo de un libro.</w:t>
+            </w:r>
+          </w:p>
+          <w:p>
+            <w:pPr>
+              <w:jc w:val="both"/>
+              <w:rPr>
+                <w:rFonts w:ascii="Arial" w:eastAsia="Arial" w:hAnsi="Arial" w:cs="Arial"/>
+                <w:b/>
+                <w:bCs/>
+                <w:sz w:val="20"/>
+                <w:szCs w:val="20"/>
+              </w:rPr>
+            </w:pPr>
+          </w:p>
+        </w:tc>
+        <w:tc>
+          <w:tcPr>
+            <w:tcW w:w="3013" w:type="dxa"/>
+          </w:tcPr>
+          <w:p>
+            <w:pPr>
+              <w:rPr>
+                <w:rFonts w:ascii="Arial" w:eastAsia="Arial" w:hAnsi="Arial" w:cs="Arial"/>
+                <w:b/>
+                <w:bCs/>
+                <w:sz w:val="20"/>
+                <w:szCs w:val="20"/>
+              </w:rPr>
+            </w:pPr>
+            <w:r>
+              <w:rPr>
+                <w:rFonts w:ascii="Arial" w:eastAsia="Arial" w:hAnsi="Arial" w:cs="Arial"/>
+                <w:b/>
+                <w:bCs/>
+                <w:sz w:val="20"/>
+                <w:szCs w:val="20"/>
+              </w:rPr>
+              <w:t xml:space="preserve">No </w:t>
+            </w:r>
+            <w:r>
+              <w:rPr>
+                <w:rFonts w:ascii="Arial" w:eastAsia="Arial" w:hAnsi="Arial" w:cs="Arial"/>
+                <w:b/>
+                <w:bCs/>
+                <w:sz w:val="20"/>
+                <w:szCs w:val="20"/>
+              </w:rPr>
+              <w:t>Satisf</w:t>
+            </w:r>
+            <w:r>
+              <w:rPr>
+                <w:rFonts w:ascii="Arial" w:eastAsia="Arial" w:hAnsi="Arial" w:cs="Arial"/>
+                <w:b/>
+                <w:bCs/>
+                <w:sz w:val="20"/>
+                <w:szCs w:val="20"/>
+              </w:rPr>
+              <w:t>echo, pendiente para la siguiente entrega.</w:t>
+            </w:r>
+          </w:p>
+        </w:tc>
+      </w:tr>
+      <w:tr>
+        <w:tc>
+          <w:tcPr>
+            <w:tcW w:w="1115" w:type="dxa"/>
+            <w:tcBorders>
+              <w:right w:val="single" w:sz="4" w:space="0" w:color="auto"/>
+            </w:tcBorders>
+            <w:vAlign w:val="center"/>
+          </w:tcPr>
+          <w:p>
+            <w:pPr>
+              <w:jc w:val="both"/>
+              <w:rPr>
+                <w:rFonts w:ascii="Arial" w:eastAsia="Arial" w:hAnsi="Arial" w:cs="Arial"/>
+                <w:b/>
+                <w:bCs/>
+                <w:sz w:val="20"/>
+                <w:szCs w:val="20"/>
+              </w:rPr>
+            </w:pPr>
+            <w:r>
+              <w:rPr>
+                <w:rFonts w:ascii="Arial" w:eastAsia="Arial" w:hAnsi="Arial" w:cs="Arial"/>
+                <w:b/>
+                <w:color w:val="000000" w:themeColor="text1"/>
+              </w:rPr>
+              <w:t>RF-008</w:t>
+            </w:r>
+          </w:p>
+        </w:tc>
+        <w:tc>
+          <w:tcPr>
+            <w:tcW w:w="5372" w:type="dxa"/>
+            <w:tcBorders>
+              <w:left w:val="single" w:sz="4" w:space="0" w:color="auto"/>
+            </w:tcBorders>
+            <w:vAlign w:val="center"/>
+          </w:tcPr>
+          <w:p>
+            <w:pPr>
+              <w:jc w:val="both"/>
+              <w:rPr>
+                <w:rFonts w:ascii="Arial" w:eastAsia="Arial" w:hAnsi="Arial" w:cs="Arial"/>
+                <w:bCs/>
+                <w:color w:val="000000" w:themeColor="text1"/>
+              </w:rPr>
+            </w:pPr>
+            <w:r>
+              <w:rPr>
+                <w:rFonts w:ascii="Arial" w:eastAsia="Arial" w:hAnsi="Arial" w:cs="Arial"/>
+                <w:bCs/>
+                <w:color w:val="000000" w:themeColor="text1"/>
+              </w:rPr>
+              <w:t>Permitir registras la devolución de un libro.</w:t>
+            </w:r>
+          </w:p>
+          <w:p>
+            <w:pPr>
+              <w:jc w:val="both"/>
+              <w:rPr>
+                <w:rFonts w:ascii="Arial" w:eastAsia="Arial" w:hAnsi="Arial" w:cs="Arial"/>
+                <w:b/>
+                <w:bCs/>
+                <w:sz w:val="20"/>
+                <w:szCs w:val="20"/>
+              </w:rPr>
+            </w:pPr>
+          </w:p>
+        </w:tc>
+        <w:tc>
+          <w:tcPr>
+            <w:tcW w:w="3013" w:type="dxa"/>
+          </w:tcPr>
+          <w:p>
+            <w:pPr>
+              <w:rPr>
+                <w:rFonts w:ascii="Arial" w:eastAsia="Arial" w:hAnsi="Arial" w:cs="Arial"/>
+                <w:b/>
+                <w:bCs/>
+                <w:sz w:val="20"/>
+                <w:szCs w:val="20"/>
+              </w:rPr>
+            </w:pPr>
+            <w:r>
+              <w:rPr>
+                <w:rFonts w:ascii="Arial" w:eastAsia="Arial" w:hAnsi="Arial" w:cs="Arial"/>
+                <w:b/>
+                <w:bCs/>
+                <w:sz w:val="20"/>
+                <w:szCs w:val="20"/>
+              </w:rPr>
+              <w:t xml:space="preserve">No </w:t>
+            </w:r>
+            <w:r>
+              <w:rPr>
+                <w:rFonts w:ascii="Arial" w:eastAsia="Arial" w:hAnsi="Arial" w:cs="Arial"/>
+                <w:b/>
+                <w:bCs/>
+                <w:sz w:val="20"/>
+                <w:szCs w:val="20"/>
+              </w:rPr>
+              <w:t>Satisf</w:t>
+            </w:r>
+            <w:r>
+              <w:rPr>
+                <w:rFonts w:ascii="Arial" w:eastAsia="Arial" w:hAnsi="Arial" w:cs="Arial"/>
+                <w:b/>
+                <w:bCs/>
+                <w:sz w:val="20"/>
+                <w:szCs w:val="20"/>
+              </w:rPr>
+              <w:t>echo, pendiente para la siguiente entrega.</w:t>
             </w:r>
           </w:p>
         </w:tc>
@@ -1700,26 +2275,6 @@
         <w:rPr>
           <w:rFonts w:ascii="Arial" w:eastAsia="Arial" w:hAnsi="Arial" w:cs="Arial"/>
           <w:b/>
-          <w:sz w:val="20"/>
-          <w:szCs w:val="20"/>
-        </w:rPr>
-      </w:pPr>
-    </w:p>
-    <w:p>
-      <w:pPr>
-        <w:rPr>
-          <w:rFonts w:ascii="Arial" w:eastAsia="Arial" w:hAnsi="Arial" w:cs="Arial"/>
-          <w:b/>
-          <w:sz w:val="20"/>
-          <w:szCs w:val="20"/>
-        </w:rPr>
-      </w:pPr>
-    </w:p>
-    <w:p>
-      <w:pPr>
-        <w:rPr>
-          <w:rFonts w:ascii="Arial" w:eastAsia="Arial" w:hAnsi="Arial" w:cs="Arial"/>
-          <w:b/>
           <w:bCs/>
           <w:sz w:val="20"/>
           <w:szCs w:val="20"/>
@@ -1733,10 +2288,8 @@
           <w:sz w:val="20"/>
           <w:szCs w:val="20"/>
         </w:rPr>
-        <w:lastRenderedPageBreak/>
-        <w:t xml:space="preserve">El sistema </w:t>
+        <w:t xml:space="preserve">El sistema “ </w:t>
       </w:r>
-      <w:proofErr w:type="gramStart"/>
       <w:r>
         <w:rPr>
           <w:rFonts w:ascii="Arial" w:eastAsia="Arial" w:hAnsi="Arial" w:cs="Arial"/>
@@ -1745,7 +2298,7 @@
           <w:sz w:val="20"/>
           <w:szCs w:val="20"/>
         </w:rPr>
-        <w:t xml:space="preserve">“ </w:t>
+        <w:t>Biblioteca</w:t>
       </w:r>
       <w:r>
         <w:rPr>
@@ -1755,9 +2308,8 @@
           <w:sz w:val="20"/>
           <w:szCs w:val="20"/>
         </w:rPr>
-        <w:t>Biblioteca</w:t>
+        <w:t xml:space="preserve"> ITSL</w:t>
       </w:r>
-      <w:proofErr w:type="gramEnd"/>
       <w:r>
         <w:rPr>
           <w:rFonts w:ascii="Arial" w:eastAsia="Arial" w:hAnsi="Arial" w:cs="Arial"/>
@@ -1766,7 +2318,7 @@
           <w:sz w:val="20"/>
           <w:szCs w:val="20"/>
         </w:rPr>
-        <w:t xml:space="preserve"> ITSL</w:t>
+        <w:t xml:space="preserve"> ” contiene los </w:t>
       </w:r>
       <w:r>
         <w:rPr>
@@ -1776,7 +2328,7 @@
           <w:sz w:val="20"/>
           <w:szCs w:val="20"/>
         </w:rPr>
-        <w:t xml:space="preserve"> ” contiene los </w:t>
+        <w:t xml:space="preserve">siguientes </w:t>
       </w:r>
       <w:r>
         <w:rPr>
@@ -1786,29 +2338,7 @@
           <w:sz w:val="20"/>
           <w:szCs w:val="20"/>
         </w:rPr>
-        <w:t xml:space="preserve">siguientes </w:t>
-      </w:r>
-      <w:r>
-        <w:rPr>
-          <w:rFonts w:ascii="Arial" w:eastAsia="Arial" w:hAnsi="Arial" w:cs="Arial"/>
-          <w:b/>
-          <w:bCs/>
-          <w:sz w:val="20"/>
-          <w:szCs w:val="20"/>
-        </w:rPr>
-        <w:t xml:space="preserve">elementos acordados en el Plan de </w:t>
-      </w:r>
-      <w:bookmarkStart w:id="2" w:name="_GoBack"/>
-      <w:bookmarkEnd w:id="2"/>
-      <w:r>
-        <w:rPr>
-          <w:rFonts w:ascii="Arial" w:eastAsia="Arial" w:hAnsi="Arial" w:cs="Arial"/>
-          <w:b/>
-          <w:bCs/>
-          <w:sz w:val="20"/>
-          <w:szCs w:val="20"/>
-        </w:rPr>
-        <w:t>Proyecto:</w:t>
+        <w:t>elementos acordados en el Plan de Proyecto:</w:t>
       </w:r>
     </w:p>
     <w:p>
@@ -1896,84 +2426,6 @@
         </w:rPr>
         <w:t>Configuración del servidor</w:t>
       </w:r>
-    </w:p>
-    <w:p>
-      <w:pPr>
-        <w:rPr>
-          <w:rFonts w:ascii="Arial" w:eastAsia="Arial" w:hAnsi="Arial" w:cs="Arial"/>
-          <w:b/>
-          <w:bCs/>
-          <w:sz w:val="20"/>
-          <w:szCs w:val="20"/>
-        </w:rPr>
-      </w:pPr>
-    </w:p>
-    <w:p>
-      <w:pPr>
-        <w:rPr>
-          <w:rFonts w:ascii="Arial" w:eastAsia="Arial" w:hAnsi="Arial" w:cs="Arial"/>
-          <w:b/>
-          <w:bCs/>
-          <w:sz w:val="20"/>
-          <w:szCs w:val="20"/>
-        </w:rPr>
-      </w:pPr>
-    </w:p>
-    <w:p>
-      <w:pPr>
-        <w:pBdr>
-          <w:top w:val="nil"/>
-          <w:left w:val="nil"/>
-          <w:bottom w:val="nil"/>
-          <w:right w:val="nil"/>
-          <w:between w:val="nil"/>
-        </w:pBdr>
-        <w:spacing w:after="0"/>
-        <w:ind w:left="720"/>
-        <w:rPr>
-          <w:rFonts w:ascii="Arial" w:eastAsia="Arial" w:hAnsi="Arial" w:cs="Arial"/>
-          <w:b/>
-          <w:color w:val="000000"/>
-          <w:sz w:val="20"/>
-          <w:szCs w:val="20"/>
-        </w:rPr>
-      </w:pPr>
-    </w:p>
-    <w:p>
-      <w:pPr>
-        <w:rPr>
-          <w:rFonts w:ascii="Arial" w:eastAsia="Arial" w:hAnsi="Arial" w:cs="Arial"/>
-          <w:sz w:val="20"/>
-          <w:szCs w:val="20"/>
-        </w:rPr>
-      </w:pPr>
-    </w:p>
-    <w:p>
-      <w:pPr>
-        <w:rPr>
-          <w:rFonts w:ascii="Arial" w:eastAsia="Arial" w:hAnsi="Arial" w:cs="Arial"/>
-          <w:sz w:val="20"/>
-          <w:szCs w:val="20"/>
-        </w:rPr>
-      </w:pPr>
-    </w:p>
-    <w:p>
-      <w:pPr>
-        <w:rPr>
-          <w:rFonts w:ascii="Arial" w:eastAsia="Arial" w:hAnsi="Arial" w:cs="Arial"/>
-          <w:sz w:val="20"/>
-          <w:szCs w:val="20"/>
-        </w:rPr>
-      </w:pPr>
-    </w:p>
-    <w:p>
-      <w:pPr>
-        <w:rPr>
-          <w:rFonts w:ascii="Arial" w:eastAsia="Arial" w:hAnsi="Arial" w:cs="Arial"/>
-          <w:sz w:val="20"/>
-          <w:szCs w:val="20"/>
-        </w:rPr>
-      </w:pPr>
     </w:p>
     <w:tbl>
       <w:tblPr>
@@ -2032,25 +2484,7 @@
                 <w:sz w:val="20"/>
                 <w:szCs w:val="20"/>
               </w:rPr>
-              <w:t xml:space="preserve">ISC. Gregorio Ignacio </w:t>
-            </w:r>
-            <w:proofErr w:type="spellStart"/>
-            <w:r>
-              <w:rPr>
-                <w:rFonts w:ascii="Arial" w:eastAsia="Arial" w:hAnsi="Arial" w:cs="Arial"/>
-                <w:sz w:val="20"/>
-                <w:szCs w:val="20"/>
-              </w:rPr>
-              <w:t>Letechipía</w:t>
-            </w:r>
-            <w:proofErr w:type="spellEnd"/>
-            <w:r>
-              <w:rPr>
-                <w:rFonts w:ascii="Arial" w:eastAsia="Arial" w:hAnsi="Arial" w:cs="Arial"/>
-                <w:sz w:val="20"/>
-                <w:szCs w:val="20"/>
-              </w:rPr>
-              <w:t xml:space="preserve"> Chávez</w:t>
+              <w:t>MSc. J. Jesús Rios Acevedo</w:t>
             </w:r>
             <w:r>
               <w:rPr>
@@ -2064,6 +2498,11 @@
           <w:p>
             <w:pPr>
               <w:jc w:val="center"/>
+              <w:rPr>
+                <w:rFonts w:ascii="Arial" w:eastAsia="Arial" w:hAnsi="Arial" w:cs="Arial"/>
+                <w:sz w:val="20"/>
+                <w:szCs w:val="20"/>
+              </w:rPr>
             </w:pPr>
           </w:p>
           <w:p>
@@ -2075,14 +2514,6 @@
                 <w:szCs w:val="20"/>
               </w:rPr>
             </w:pPr>
-            <w:r>
-              <w:rPr>
-                <w:rFonts w:ascii="Arial" w:eastAsia="Arial" w:hAnsi="Arial" w:cs="Arial"/>
-                <w:sz w:val="20"/>
-                <w:szCs w:val="20"/>
-              </w:rPr>
-              <w:t>________________________________</w:t>
-            </w:r>
           </w:p>
           <w:p>
             <w:pPr>
@@ -2093,6 +2524,65 @@
                 <w:szCs w:val="20"/>
               </w:rPr>
             </w:pPr>
+            <w:bookmarkStart w:id="2" w:name="_GoBack"/>
+            <w:bookmarkEnd w:id="2"/>
+          </w:p>
+          <w:p>
+            <w:pPr>
+              <w:jc w:val="center"/>
+              <w:rPr>
+                <w:rFonts w:ascii="Arial" w:eastAsia="Arial" w:hAnsi="Arial" w:cs="Arial"/>
+                <w:sz w:val="20"/>
+                <w:szCs w:val="20"/>
+              </w:rPr>
+            </w:pPr>
+          </w:p>
+          <w:p>
+            <w:pPr>
+              <w:jc w:val="center"/>
+              <w:rPr>
+                <w:rFonts w:ascii="Arial" w:eastAsia="Arial" w:hAnsi="Arial" w:cs="Arial"/>
+                <w:sz w:val="20"/>
+                <w:szCs w:val="20"/>
+              </w:rPr>
+            </w:pPr>
+          </w:p>
+          <w:p>
+            <w:pPr>
+              <w:jc w:val="center"/>
+              <w:rPr>
+                <w:rFonts w:ascii="Arial" w:eastAsia="Arial" w:hAnsi="Arial" w:cs="Arial"/>
+                <w:sz w:val="20"/>
+                <w:szCs w:val="20"/>
+              </w:rPr>
+            </w:pPr>
+          </w:p>
+          <w:p>
+            <w:pPr>
+              <w:rPr>
+                <w:rFonts w:ascii="Arial" w:eastAsia="Arial" w:hAnsi="Arial" w:cs="Arial"/>
+                <w:sz w:val="20"/>
+                <w:szCs w:val="20"/>
+              </w:rPr>
+            </w:pPr>
+            <w:r>
+              <w:rPr>
+                <w:rFonts w:ascii="Arial" w:eastAsia="Arial" w:hAnsi="Arial" w:cs="Arial"/>
+                <w:sz w:val="20"/>
+                <w:szCs w:val="20"/>
+              </w:rPr>
+              <w:t>_______________________________</w:t>
+            </w:r>
+          </w:p>
+          <w:p>
+            <w:pPr>
+              <w:jc w:val="center"/>
+              <w:rPr>
+                <w:rFonts w:ascii="Arial" w:eastAsia="Arial" w:hAnsi="Arial" w:cs="Arial"/>
+                <w:sz w:val="20"/>
+                <w:szCs w:val="20"/>
+              </w:rPr>
+            </w:pPr>
             <w:r>
               <w:rPr>
                 <w:rFonts w:ascii="Arial" w:eastAsia="Arial" w:hAnsi="Arial" w:cs="Arial"/>
@@ -2160,15 +2650,7 @@
                 <w:sz w:val="20"/>
                 <w:szCs w:val="20"/>
               </w:rPr>
-              <w:t>I</w:t>
-            </w:r>
-            <w:r>
-              <w:rPr>
-                <w:rFonts w:ascii="Arial" w:eastAsia="Arial" w:hAnsi="Arial" w:cs="Arial"/>
-                <w:sz w:val="20"/>
-                <w:szCs w:val="20"/>
-              </w:rPr>
-              <w:t>ng. José Alejandro Ibarra Ríos</w:t>
+              <w:t>Ing. Fabián Ruíz Cruz</w:t>
             </w:r>
             <w:r>
               <w:rPr>
@@ -2178,6 +2660,26 @@
               </w:rPr>
               <w:t>”</w:t>
             </w:r>
+          </w:p>
+          <w:p>
+            <w:pPr>
+              <w:jc w:val="center"/>
+            </w:pPr>
+          </w:p>
+          <w:p>
+            <w:pPr>
+              <w:jc w:val="center"/>
+            </w:pPr>
+          </w:p>
+          <w:p>
+            <w:pPr>
+              <w:jc w:val="center"/>
+            </w:pPr>
+          </w:p>
+          <w:p>
+            <w:pPr>
+              <w:jc w:val="center"/>
+            </w:pPr>
           </w:p>
           <w:p>
             <w:pPr>
@@ -2233,24 +2735,6 @@
         </w:tc>
       </w:tr>
     </w:tbl>
-    <w:p>
-      <w:pPr>
-        <w:rPr>
-          <w:rFonts w:ascii="Arial" w:eastAsia="Arial" w:hAnsi="Arial" w:cs="Arial"/>
-          <w:sz w:val="20"/>
-          <w:szCs w:val="20"/>
-        </w:rPr>
-      </w:pPr>
-    </w:p>
-    <w:p>
-      <w:pPr>
-        <w:rPr>
-          <w:rFonts w:ascii="Arial" w:eastAsia="Arial" w:hAnsi="Arial" w:cs="Arial"/>
-          <w:sz w:val="20"/>
-          <w:szCs w:val="20"/>
-        </w:rPr>
-      </w:pPr>
-    </w:p>
     <w:p>
       <w:pPr>
         <w:spacing w:after="0" w:line="240" w:lineRule="auto"/>
@@ -2362,25 +2846,7 @@
               <w:sz w:val="14"/>
               <w:szCs w:val="14"/>
             </w:rPr>
-            <w:t xml:space="preserve">a Vigencia 18 de </w:t>
-          </w:r>
-          <w:proofErr w:type="gramStart"/>
-          <w:r>
-            <w:rPr>
-              <w:rFonts w:ascii="Verdana" w:eastAsia="Verdana" w:hAnsi="Verdana" w:cs="Verdana"/>
-              <w:sz w:val="14"/>
-              <w:szCs w:val="14"/>
-            </w:rPr>
-            <w:t>Febrero</w:t>
-          </w:r>
-          <w:proofErr w:type="gramEnd"/>
-          <w:r>
-            <w:rPr>
-              <w:rFonts w:ascii="Verdana" w:eastAsia="Verdana" w:hAnsi="Verdana" w:cs="Verdana"/>
-              <w:sz w:val="14"/>
-              <w:szCs w:val="14"/>
-            </w:rPr>
-            <w:t xml:space="preserve"> de 2022</w:t>
+            <w:t>a Vigencia 18 de Febrero de 2022</w:t>
           </w:r>
         </w:p>
         <w:p>
@@ -2396,23 +2862,13 @@
               <w:szCs w:val="14"/>
             </w:rPr>
           </w:pPr>
-          <w:proofErr w:type="spellStart"/>
           <w:r>
             <w:rPr>
               <w:rFonts w:ascii="Verdana" w:eastAsia="Verdana" w:hAnsi="Verdana" w:cs="Verdana"/>
               <w:sz w:val="14"/>
               <w:szCs w:val="14"/>
             </w:rPr>
-            <w:t>Version</w:t>
-          </w:r>
-          <w:proofErr w:type="spellEnd"/>
-          <w:r>
-            <w:rPr>
-              <w:rFonts w:ascii="Verdana" w:eastAsia="Verdana" w:hAnsi="Verdana" w:cs="Verdana"/>
-              <w:sz w:val="14"/>
-              <w:szCs w:val="14"/>
-            </w:rPr>
-            <w:t xml:space="preserve"> 1.0</w:t>
+            <w:t>Version 1.0</w:t>
           </w:r>
         </w:p>
       </w:tc>

</xml_diff>